<commit_message>
Description about Type of trials
Description about Type of trials and add one line in subject calibration. before running, subject calibration labels should be checked because it will change the subject with the wrong label.
</commit_message>
<xml_diff>
--- a/Instructions.docx
+++ b/Instructions.docx
@@ -1,7 +1,120 @@
 
 <file path=word/document.xml><?xml version="1.0" encoding="utf-8"?>
-<w:document xmlns:wpc="http://schemas.microsoft.com/office/word/2010/wordprocessingCanvas" xmlns:cx="http://schemas.microsoft.com/office/drawing/2014/chartex" xmlns:cx1="http://schemas.microsoft.com/office/drawing/2015/9/8/chartex" xmlns:mc="http://schemas.openxmlformats.org/markup-compatibility/2006" xmlns:o="urn:schemas-microsoft-com:office:office" xmlns:r="http://schemas.openxmlformats.org/officeDocument/2006/relationships" xmlns:m="http://schemas.openxmlformats.org/officeDocument/2006/math" xmlns:v="urn:schemas-microsoft-com:vml" xmlns:wp14="http://schemas.microsoft.com/office/word/2010/wordprocessingDrawing" xmlns:wp="http://schemas.openxmlformats.org/drawingml/2006/wordprocessingDrawing" xmlns:w10="urn:schemas-microsoft-com:office:word" xmlns:w="http://schemas.openxmlformats.org/wordprocessingml/2006/main" xmlns:w14="http://schemas.microsoft.com/office/word/2010/wordml" xmlns:w15="http://schemas.microsoft.com/office/word/2012/wordml" xmlns:w16se="http://schemas.microsoft.com/office/word/2015/wordml/symex" xmlns:wpg="http://schemas.microsoft.com/office/word/2010/wordprocessingGroup" xmlns:wpi="http://schemas.microsoft.com/office/word/2010/wordprocessingInk" xmlns:wne="http://schemas.microsoft.com/office/word/2006/wordml" xmlns:wps="http://schemas.microsoft.com/office/word/2010/wordprocessingShape" mc:Ignorable="w14 w15 w16se wp14">
+<w:document xmlns:wpc="http://schemas.microsoft.com/office/word/2010/wordprocessingCanvas" xmlns:cx="http://schemas.microsoft.com/office/drawing/2014/chartex" xmlns:cx1="http://schemas.microsoft.com/office/drawing/2015/9/8/chartex" xmlns:cx2="http://schemas.microsoft.com/office/drawing/2015/10/21/chartex" xmlns:cx3="http://schemas.microsoft.com/office/drawing/2016/5/9/chartex" xmlns:cx4="http://schemas.microsoft.com/office/drawing/2016/5/10/chartex" xmlns:cx5="http://schemas.microsoft.com/office/drawing/2016/5/11/chartex" xmlns:cx6="http://schemas.microsoft.com/office/drawing/2016/5/12/chartex" xmlns:cx7="http://schemas.microsoft.com/office/drawing/2016/5/13/chartex" xmlns:cx8="http://schemas.microsoft.com/office/drawing/2016/5/14/chartex" xmlns:mc="http://schemas.openxmlformats.org/markup-compatibility/2006" xmlns:aink="http://schemas.microsoft.com/office/drawing/2016/ink" xmlns:am3d="http://schemas.microsoft.com/office/drawing/2017/model3d" xmlns:o="urn:schemas-microsoft-com:office:office" xmlns:r="http://schemas.openxmlformats.org/officeDocument/2006/relationships" xmlns:m="http://schemas.openxmlformats.org/officeDocument/2006/math" xmlns:v="urn:schemas-microsoft-com:vml" xmlns:wp14="http://schemas.microsoft.com/office/word/2010/wordprocessingDrawing" xmlns:wp="http://schemas.openxmlformats.org/drawingml/2006/wordprocessingDrawing" xmlns:w10="urn:schemas-microsoft-com:office:word" xmlns:w="http://schemas.openxmlformats.org/wordprocessingml/2006/main" xmlns:w14="http://schemas.microsoft.com/office/word/2010/wordml" xmlns:w15="http://schemas.microsoft.com/office/word/2012/wordml" xmlns:w16cid="http://schemas.microsoft.com/office/word/2016/wordml/cid" xmlns:w16se="http://schemas.microsoft.com/office/word/2015/wordml/symex" xmlns:wpg="http://schemas.microsoft.com/office/word/2010/wordprocessingGroup" xmlns:wpi="http://schemas.microsoft.com/office/word/2010/wordprocessingInk" xmlns:wne="http://schemas.microsoft.com/office/word/2006/wordml" xmlns:wps="http://schemas.microsoft.com/office/word/2010/wordprocessingShape" mc:Ignorable="w14 w15 w16se w16cid wp14">
   <w:body>
+    <w:p>
+      <w:r>
+        <w:t xml:space="preserve">Type of </w:t>
+      </w:r>
+      <w:r>
+        <w:t>Trial</w:t>
+      </w:r>
+      <w:r>
+        <w:t>s</w:t>
+      </w:r>
+      <w:r>
+        <w:t>:</w:t>
+      </w:r>
+    </w:p>
+    <w:p>
+      <w:r>
+        <w:tab/>
+        <w:t xml:space="preserve">Static: </w:t>
+      </w:r>
+      <w:r>
+        <w:t>5 second motor Pos.</w:t>
+      </w:r>
+      <w:r>
+        <w:t xml:space="preserve">- </w:t>
+      </w:r>
+      <w:r>
+        <w:t xml:space="preserve">5 second </w:t>
+      </w:r>
+      <w:proofErr w:type="spellStart"/>
+      <w:r>
+        <w:t>OpenSim</w:t>
+      </w:r>
+      <w:proofErr w:type="spellEnd"/>
+      <w:r>
+        <w:t xml:space="preserve"> Pos</w:t>
+      </w:r>
+      <w:r>
+        <w:t xml:space="preserve"> </w:t>
+      </w:r>
+      <w:r>
+        <w:t>(</w:t>
+      </w:r>
+      <w:r>
+        <w:t xml:space="preserve">keep angles in zero </w:t>
+      </w:r>
+      <w:r>
+        <w:t>as much as you can</w:t>
+      </w:r>
+      <w:r>
+        <w:t>)</w:t>
+      </w:r>
+    </w:p>
+    <w:p>
+      <w:pPr>
+        <w:ind w:left="720"/>
+      </w:pPr>
+      <w:r>
+        <w:t xml:space="preserve">Functional: </w:t>
+      </w:r>
+      <w:proofErr w:type="spellStart"/>
+      <w:r>
+        <w:t>OpenSim</w:t>
+      </w:r>
+      <w:proofErr w:type="spellEnd"/>
+      <w:r>
+        <w:t xml:space="preserve"> </w:t>
+      </w:r>
+      <w:r>
+        <w:t>Pos 5</w:t>
+      </w:r>
+      <w:proofErr w:type="gramStart"/>
+      <w:r>
+        <w:t>s ,</w:t>
+      </w:r>
+      <w:proofErr w:type="gramEnd"/>
+      <w:r>
+        <w:t xml:space="preserve"> do star shape right hand and left leg together , do star shape left hand and right leg.</w:t>
+      </w:r>
+    </w:p>
+    <w:p>
+      <w:r>
+        <w:tab/>
+        <w:t>Dyna</w:t>
+      </w:r>
+      <w:r>
+        <w:t>m</w:t>
+      </w:r>
+      <w:r>
+        <w:t>i</w:t>
+      </w:r>
+      <w:r>
+        <w:t>c trial: befor</w:t>
+      </w:r>
+      <w:r>
+        <w:t>e</w:t>
+      </w:r>
+      <w:bookmarkStart w:id="0" w:name="_GoBack"/>
+      <w:bookmarkEnd w:id="0"/>
+      <w:r>
+        <w:t xml:space="preserve"> starting your dynamic do normal </w:t>
+      </w:r>
+      <w:proofErr w:type="spellStart"/>
+      <w:r>
+        <w:t>OpenSim</w:t>
+      </w:r>
+      <w:proofErr w:type="spellEnd"/>
+      <w:r>
+        <w:t xml:space="preserve"> </w:t>
+      </w:r>
+      <w:r>
+        <w:t xml:space="preserve">pos + dynamic trial </w:t>
+      </w:r>
+    </w:p>
     <w:p>
       <w:r>
         <w:t>Static and Functional approach</w:t>
@@ -16,23 +129,7 @@
         </w:numPr>
       </w:pPr>
       <w:r>
-        <w:t xml:space="preserve">Use Static pose (5 s motorcycle pose+ 5 s </w:t>
-      </w:r>
-      <w:proofErr w:type="spellStart"/>
-      <w:r>
-        <w:t>OpenSim</w:t>
-      </w:r>
-      <w:proofErr w:type="spellEnd"/>
-      <w:r>
-        <w:t xml:space="preserve"> </w:t>
-      </w:r>
-      <w:proofErr w:type="spellStart"/>
-      <w:r>
-        <w:t>Pos</w:t>
-      </w:r>
-      <w:proofErr w:type="spellEnd"/>
-      <w:r>
-        <w:t xml:space="preserve">) data </w:t>
+        <w:t xml:space="preserve">Use Static pose data </w:t>
       </w:r>
     </w:p>
     <w:p>
@@ -130,7 +227,13 @@
         </w:numPr>
       </w:pPr>
       <w:r>
-        <w:t xml:space="preserve"> Run Real VST Calibration pip</w:t>
+        <w:t xml:space="preserve">Run </w:t>
+      </w:r>
+      <w:r>
+        <w:t xml:space="preserve">first line of </w:t>
+      </w:r>
+      <w:r>
+        <w:t>Real VST Calibration pip</w:t>
       </w:r>
       <w:r>
         <w:t>e</w:t>
@@ -138,6 +241,54 @@
       <w:r>
         <w:t xml:space="preserve">line </w:t>
       </w:r>
+    </w:p>
+    <w:p>
+      <w:pPr>
+        <w:pStyle w:val="ListParagraph"/>
+        <w:numPr>
+          <w:ilvl w:val="0"/>
+          <w:numId w:val="1"/>
+        </w:numPr>
+      </w:pPr>
+      <w:r>
+        <w:t>C</w:t>
+      </w:r>
+      <w:r>
+        <w:t xml:space="preserve">heck </w:t>
+      </w:r>
+      <w:proofErr w:type="spellStart"/>
+      <w:r>
+        <w:t>lables</w:t>
+      </w:r>
+      <w:proofErr w:type="spellEnd"/>
+      <w:r>
+        <w:t xml:space="preserve"> by comparing subject </w:t>
+      </w:r>
+      <w:proofErr w:type="spellStart"/>
+      <w:r>
+        <w:t>lable</w:t>
+      </w:r>
+      <w:proofErr w:type="spellEnd"/>
+      <w:r>
+        <w:t xml:space="preserve"> and your data </w:t>
+      </w:r>
+    </w:p>
+    <w:p>
+      <w:pPr>
+        <w:pStyle w:val="ListParagraph"/>
+        <w:numPr>
+          <w:ilvl w:val="0"/>
+          <w:numId w:val="1"/>
+        </w:numPr>
+      </w:pPr>
+      <w:r>
+        <w:t xml:space="preserve">Run rest of </w:t>
+      </w:r>
+      <w:proofErr w:type="spellStart"/>
+      <w:r>
+        <w:t>pipline</w:t>
+      </w:r>
+      <w:proofErr w:type="spellEnd"/>
     </w:p>
     <w:p>
       <w:r>
@@ -190,6 +341,7 @@
         </w:numPr>
       </w:pPr>
       <w:r>
+        <w:lastRenderedPageBreak/>
         <w:t xml:space="preserve">Save subject or if you want </w:t>
       </w:r>
       <w:r>
@@ -211,7 +363,6 @@
         <w:rPr>
           <w:noProof/>
         </w:rPr>
-        <w:lastRenderedPageBreak/>
         <w:drawing>
           <wp:inline distT="0" distB="0" distL="0" distR="0" wp14:anchorId="5A457D60" wp14:editId="6EF8763A">
             <wp:extent cx="2887980" cy="2802028"/>
@@ -365,6 +516,7 @@
         <w:rPr>
           <w:noProof/>
         </w:rPr>
+        <w:lastRenderedPageBreak/>
         <w:drawing>
           <wp:inline distT="0" distB="0" distL="0" distR="0" wp14:anchorId="01F219A9" wp14:editId="3FCF2370">
             <wp:extent cx="3286125" cy="1276350"/>
@@ -407,7 +559,6 @@
         <w:rPr>
           <w:noProof/>
         </w:rPr>
-        <w:lastRenderedPageBreak/>
         <w:drawing>
           <wp:inline distT="0" distB="0" distL="0" distR="0" wp14:anchorId="66CABE8E" wp14:editId="0AFD3703">
             <wp:extent cx="3524250" cy="1543050"/>
@@ -774,8 +925,6 @@
       <w:r>
         <w:t xml:space="preserve">ook at </w:t>
       </w:r>
-      <w:bookmarkStart w:id="0" w:name="_GoBack"/>
-      <w:bookmarkEnd w:id="0"/>
       <w:r>
         <w:t xml:space="preserve">the </w:t>
       </w:r>
@@ -825,7 +974,7 @@
 </file>
 
 <file path=word/numbering.xml><?xml version="1.0" encoding="utf-8"?>
-<w:numbering xmlns:wpc="http://schemas.microsoft.com/office/word/2010/wordprocessingCanvas" xmlns:cx="http://schemas.microsoft.com/office/drawing/2014/chartex" xmlns:cx1="http://schemas.microsoft.com/office/drawing/2015/9/8/chartex" xmlns:mc="http://schemas.openxmlformats.org/markup-compatibility/2006" xmlns:o="urn:schemas-microsoft-com:office:office" xmlns:r="http://schemas.openxmlformats.org/officeDocument/2006/relationships" xmlns:m="http://schemas.openxmlformats.org/officeDocument/2006/math" xmlns:v="urn:schemas-microsoft-com:vml" xmlns:wp14="http://schemas.microsoft.com/office/word/2010/wordprocessingDrawing" xmlns:wp="http://schemas.openxmlformats.org/drawingml/2006/wordprocessingDrawing" xmlns:w10="urn:schemas-microsoft-com:office:word" xmlns:w="http://schemas.openxmlformats.org/wordprocessingml/2006/main" xmlns:w14="http://schemas.microsoft.com/office/word/2010/wordml" xmlns:w15="http://schemas.microsoft.com/office/word/2012/wordml" xmlns:w16se="http://schemas.microsoft.com/office/word/2015/wordml/symex" xmlns:wpg="http://schemas.microsoft.com/office/word/2010/wordprocessingGroup" xmlns:wpi="http://schemas.microsoft.com/office/word/2010/wordprocessingInk" xmlns:wne="http://schemas.microsoft.com/office/word/2006/wordml" xmlns:wps="http://schemas.microsoft.com/office/word/2010/wordprocessingShape" mc:Ignorable="w14 w15 w16se wp14">
+<w:numbering xmlns:wpc="http://schemas.microsoft.com/office/word/2010/wordprocessingCanvas" xmlns:cx="http://schemas.microsoft.com/office/drawing/2014/chartex" xmlns:cx1="http://schemas.microsoft.com/office/drawing/2015/9/8/chartex" xmlns:cx2="http://schemas.microsoft.com/office/drawing/2015/10/21/chartex" xmlns:cx3="http://schemas.microsoft.com/office/drawing/2016/5/9/chartex" xmlns:cx4="http://schemas.microsoft.com/office/drawing/2016/5/10/chartex" xmlns:cx5="http://schemas.microsoft.com/office/drawing/2016/5/11/chartex" xmlns:cx6="http://schemas.microsoft.com/office/drawing/2016/5/12/chartex" xmlns:cx7="http://schemas.microsoft.com/office/drawing/2016/5/13/chartex" xmlns:cx8="http://schemas.microsoft.com/office/drawing/2016/5/14/chartex" xmlns:mc="http://schemas.openxmlformats.org/markup-compatibility/2006" xmlns:aink="http://schemas.microsoft.com/office/drawing/2016/ink" xmlns:am3d="http://schemas.microsoft.com/office/drawing/2017/model3d" xmlns:o="urn:schemas-microsoft-com:office:office" xmlns:r="http://schemas.openxmlformats.org/officeDocument/2006/relationships" xmlns:m="http://schemas.openxmlformats.org/officeDocument/2006/math" xmlns:v="urn:schemas-microsoft-com:vml" xmlns:wp14="http://schemas.microsoft.com/office/word/2010/wordprocessingDrawing" xmlns:wp="http://schemas.openxmlformats.org/drawingml/2006/wordprocessingDrawing" xmlns:w10="urn:schemas-microsoft-com:office:word" xmlns:w="http://schemas.openxmlformats.org/wordprocessingml/2006/main" xmlns:w14="http://schemas.microsoft.com/office/word/2010/wordml" xmlns:w15="http://schemas.microsoft.com/office/word/2012/wordml" xmlns:w16cid="http://schemas.microsoft.com/office/word/2016/wordml/cid" xmlns:w16se="http://schemas.microsoft.com/office/word/2015/wordml/symex" xmlns:wpg="http://schemas.microsoft.com/office/word/2010/wordprocessingGroup" xmlns:wpi="http://schemas.microsoft.com/office/word/2010/wordprocessingInk" xmlns:wne="http://schemas.microsoft.com/office/word/2006/wordml" xmlns:wps="http://schemas.microsoft.com/office/word/2010/wordprocessingShape" mc:Ignorable="w14 w15 w16se w16cid wp14">
   <w:abstractNum w:abstractNumId="0" w15:restartNumberingAfterBreak="0">
     <w:nsid w:val="067F657F"/>
     <w:multiLevelType w:val="hybridMultilevel"/>
@@ -1097,7 +1246,7 @@
 </file>
 
 <file path=word/styles.xml><?xml version="1.0" encoding="utf-8"?>
-<w:styles xmlns:mc="http://schemas.openxmlformats.org/markup-compatibility/2006" xmlns:r="http://schemas.openxmlformats.org/officeDocument/2006/relationships" xmlns:w="http://schemas.openxmlformats.org/wordprocessingml/2006/main" xmlns:w14="http://schemas.microsoft.com/office/word/2010/wordml" xmlns:w15="http://schemas.microsoft.com/office/word/2012/wordml" xmlns:w16se="http://schemas.microsoft.com/office/word/2015/wordml/symex" mc:Ignorable="w14 w15 w16se">
+<w:styles xmlns:mc="http://schemas.openxmlformats.org/markup-compatibility/2006" xmlns:r="http://schemas.openxmlformats.org/officeDocument/2006/relationships" xmlns:w="http://schemas.openxmlformats.org/wordprocessingml/2006/main" xmlns:w14="http://schemas.microsoft.com/office/word/2010/wordml" xmlns:w15="http://schemas.microsoft.com/office/word/2012/wordml" xmlns:w16cid="http://schemas.microsoft.com/office/word/2016/wordml/cid" xmlns:w16se="http://schemas.microsoft.com/office/word/2015/wordml/symex" mc:Ignorable="w14 w15 w16se w16cid">
   <w:docDefaults>
     <w:rPrDefault>
       <w:rPr>
@@ -1113,7 +1262,7 @@
       </w:pPr>
     </w:pPrDefault>
   </w:docDefaults>
-  <w:latentStyles w:defLockedState="0" w:defUIPriority="99" w:defSemiHidden="0" w:defUnhideWhenUsed="0" w:defQFormat="0" w:count="371">
+  <w:latentStyles w:defLockedState="0" w:defUIPriority="99" w:defSemiHidden="0" w:defUnhideWhenUsed="0" w:defQFormat="0" w:count="376">
     <w:lsdException w:name="Normal" w:uiPriority="0" w:qFormat="1"/>
     <w:lsdException w:name="heading 1" w:uiPriority="9" w:qFormat="1"/>
     <w:lsdException w:name="heading 2" w:semiHidden="1" w:uiPriority="9" w:unhideWhenUsed="1" w:qFormat="1"/>
@@ -1219,7 +1368,6 @@
     <w:lsdException w:name="HTML Sample" w:semiHidden="1" w:unhideWhenUsed="1"/>
     <w:lsdException w:name="HTML Typewriter" w:semiHidden="1" w:unhideWhenUsed="1"/>
     <w:lsdException w:name="HTML Variable" w:semiHidden="1" w:unhideWhenUsed="1"/>
-    <w:lsdException w:name="Normal Table" w:semiHidden="1" w:unhideWhenUsed="1"/>
     <w:lsdException w:name="annotation subject" w:semiHidden="1" w:unhideWhenUsed="1"/>
     <w:lsdException w:name="No List" w:semiHidden="1" w:unhideWhenUsed="1"/>
     <w:lsdException w:name="Outline List 1" w:semiHidden="1" w:unhideWhenUsed="1"/>
@@ -1262,11 +1410,8 @@
     <w:lsdException w:name="Table Contemporary" w:semiHidden="1" w:unhideWhenUsed="1"/>
     <w:lsdException w:name="Table Elegant" w:semiHidden="1" w:unhideWhenUsed="1"/>
     <w:lsdException w:name="Table Professional" w:semiHidden="1" w:unhideWhenUsed="1"/>
-    <w:lsdException w:name="Table Subtle 1" w:semiHidden="1" w:unhideWhenUsed="1"/>
     <w:lsdException w:name="Table Subtle 2" w:semiHidden="1" w:unhideWhenUsed="1"/>
     <w:lsdException w:name="Table Web 1" w:semiHidden="1" w:unhideWhenUsed="1"/>
-    <w:lsdException w:name="Table Web 2" w:semiHidden="1" w:unhideWhenUsed="1"/>
-    <w:lsdException w:name="Table Web 3" w:semiHidden="1" w:unhideWhenUsed="1"/>
     <w:lsdException w:name="Balloon Text" w:semiHidden="1" w:unhideWhenUsed="1"/>
     <w:lsdException w:name="Table Grid" w:uiPriority="39"/>
     <w:lsdException w:name="Table Theme" w:semiHidden="1" w:unhideWhenUsed="1"/>
@@ -1485,6 +1630,11 @@
     <w:lsdException w:name="List Table 5 Dark Accent 6" w:uiPriority="50"/>
     <w:lsdException w:name="List Table 6 Colorful Accent 6" w:uiPriority="51"/>
     <w:lsdException w:name="List Table 7 Colorful Accent 6" w:uiPriority="52"/>
+    <w:lsdException w:name="Mention" w:semiHidden="1" w:unhideWhenUsed="1"/>
+    <w:lsdException w:name="Smart Hyperlink" w:semiHidden="1" w:unhideWhenUsed="1"/>
+    <w:lsdException w:name="Hashtag" w:semiHidden="1" w:unhideWhenUsed="1"/>
+    <w:lsdException w:name="Unresolved Mention" w:semiHidden="1" w:unhideWhenUsed="1"/>
+    <w:lsdException w:name="Smart Link" w:semiHidden="1" w:unhideWhenUsed="1"/>
   </w:latentStyles>
   <w:style w:type="paragraph" w:default="1" w:styleId="Normal">
     <w:name w:val="Normal"/>

</xml_diff>